<commit_message>
att diagrama de sequencia
</commit_message>
<xml_diff>
--- a/2º Trimestre/Design de Software/Aula 09/Diagrama de Sequencia.docx
+++ b/2º Trimestre/Design de Software/Aula 09/Diagrama de Sequencia.docx
@@ -14,8 +14,10 @@
       <w:r>
         <w:rPr>
           <w:rFonts w:ascii="Times New Roman" w:hAnsi="Times New Roman" w:cs="Times New Roman"/>
-          <w:sz w:val="24"/>
-          <w:szCs w:val="24"/>
+          <w:noProof/>
+          <w:sz w:val="24"/>
+          <w:szCs w:val="24"/>
+          <w:lang w:eastAsia="pt-BR"/>
         </w:rPr>
         <w:drawing>
           <wp:inline distT="0" distB="0" distL="0" distR="0" wp14:anchorId="322B8251" wp14:editId="022E9F8D">
@@ -33,7 +35,7 @@
                     <pic:cNvPicPr/>
                   </pic:nvPicPr>
                   <pic:blipFill>
-                    <a:blip r:embed="rId4"/>
+                    <a:blip r:embed="rId5"/>
                     <a:stretch>
                       <a:fillRect/>
                     </a:stretch>
@@ -73,8 +75,10 @@
       <w:r>
         <w:rPr>
           <w:rFonts w:ascii="Times New Roman" w:hAnsi="Times New Roman" w:cs="Times New Roman"/>
-          <w:sz w:val="24"/>
-          <w:szCs w:val="24"/>
+          <w:noProof/>
+          <w:sz w:val="24"/>
+          <w:szCs w:val="24"/>
+          <w:lang w:eastAsia="pt-BR"/>
         </w:rPr>
         <w:drawing>
           <wp:inline distT="0" distB="0" distL="0" distR="0" wp14:anchorId="6F4AE482" wp14:editId="404DDB88">
@@ -92,7 +96,7 @@
                     <pic:cNvPicPr/>
                   </pic:nvPicPr>
                   <pic:blipFill>
-                    <a:blip r:embed="rId5"/>
+                    <a:blip r:embed="rId6"/>
                     <a:stretch>
                       <a:fillRect/>
                     </a:stretch>
@@ -125,6 +129,610 @@
         <w:jc w:val="both"/>
         <w:rPr>
           <w:rFonts w:ascii="Times New Roman" w:hAnsi="Times New Roman" w:cs="Times New Roman"/>
+          <w:b/>
+          <w:sz w:val="24"/>
+          <w:szCs w:val="24"/>
+        </w:rPr>
+      </w:pPr>
+      <w:r>
+        <w:rPr>
+          <w:rFonts w:ascii="Times New Roman" w:hAnsi="Times New Roman" w:cs="Times New Roman"/>
+          <w:b/>
+          <w:sz w:val="24"/>
+          <w:szCs w:val="24"/>
+        </w:rPr>
+        <w:t>Elementos do diagrama</w:t>
+      </w:r>
+      <w:r>
+        <w:rPr>
+          <w:rFonts w:ascii="Times New Roman" w:hAnsi="Times New Roman" w:cs="Times New Roman"/>
+          <w:b/>
+          <w:sz w:val="24"/>
+          <w:szCs w:val="24"/>
+        </w:rPr>
+        <w:t>:</w:t>
+      </w:r>
+    </w:p>
+    <w:p>
+      <w:pPr>
+        <w:pStyle w:val="PargrafodaLista"/>
+        <w:numPr>
+          <w:ilvl w:val="0"/>
+          <w:numId w:val="3"/>
+        </w:numPr>
+        <w:jc w:val="both"/>
+        <w:rPr>
+          <w:rFonts w:ascii="Times New Roman" w:hAnsi="Times New Roman" w:cs="Times New Roman"/>
+          <w:b/>
+          <w:sz w:val="24"/>
+          <w:szCs w:val="24"/>
+        </w:rPr>
+      </w:pPr>
+      <w:r>
+        <w:rPr>
+          <w:rFonts w:ascii="Times New Roman" w:hAnsi="Times New Roman" w:cs="Times New Roman"/>
+          <w:b/>
+          <w:sz w:val="24"/>
+          <w:szCs w:val="24"/>
+        </w:rPr>
+        <w:t xml:space="preserve">Atores </w:t>
+      </w:r>
+    </w:p>
+    <w:p>
+      <w:pPr>
+        <w:ind w:firstLine="708"/>
+        <w:jc w:val="both"/>
+        <w:rPr>
+          <w:rFonts w:ascii="Times New Roman" w:hAnsi="Times New Roman" w:cs="Times New Roman"/>
+          <w:sz w:val="24"/>
+          <w:szCs w:val="24"/>
+        </w:rPr>
+      </w:pPr>
+      <w:r>
+        <w:rPr>
+          <w:rFonts w:ascii="Times New Roman" w:hAnsi="Times New Roman" w:cs="Times New Roman"/>
+          <w:sz w:val="24"/>
+          <w:szCs w:val="24"/>
+        </w:rPr>
+        <w:t>São os mesmos do Diagrama de Caso de Uso e possuem a mesma representação, mas diferenciam-se por ap</w:t>
+      </w:r>
+      <w:r>
+        <w:rPr>
+          <w:rFonts w:ascii="Times New Roman" w:hAnsi="Times New Roman" w:cs="Times New Roman"/>
+          <w:sz w:val="24"/>
+          <w:szCs w:val="24"/>
+        </w:rPr>
+        <w:t>resentarem uma “linha de vida”.</w:t>
+      </w:r>
+    </w:p>
+    <w:p>
+      <w:pPr>
+        <w:pStyle w:val="PargrafodaLista"/>
+        <w:numPr>
+          <w:ilvl w:val="0"/>
+          <w:numId w:val="3"/>
+        </w:numPr>
+        <w:jc w:val="both"/>
+        <w:rPr>
+          <w:rFonts w:ascii="Times New Roman" w:hAnsi="Times New Roman" w:cs="Times New Roman"/>
+          <w:b/>
+          <w:sz w:val="24"/>
+          <w:szCs w:val="24"/>
+        </w:rPr>
+      </w:pPr>
+      <w:r>
+        <w:rPr>
+          <w:rFonts w:ascii="Times New Roman" w:hAnsi="Times New Roman" w:cs="Times New Roman"/>
+          <w:b/>
+          <w:sz w:val="24"/>
+          <w:szCs w:val="24"/>
+        </w:rPr>
+        <w:t>Objetos</w:t>
+      </w:r>
+    </w:p>
+    <w:p>
+      <w:pPr>
+        <w:ind w:firstLine="708"/>
+        <w:jc w:val="both"/>
+        <w:rPr>
+          <w:rFonts w:ascii="Times New Roman" w:hAnsi="Times New Roman" w:cs="Times New Roman"/>
+          <w:sz w:val="24"/>
+          <w:szCs w:val="24"/>
+        </w:rPr>
+      </w:pPr>
+      <w:r>
+        <w:rPr>
+          <w:rFonts w:ascii="Times New Roman" w:hAnsi="Times New Roman" w:cs="Times New Roman"/>
+          <w:sz w:val="24"/>
+          <w:szCs w:val="24"/>
+        </w:rPr>
+        <w:t>Objetos individuais, tendo cumprido seu papel no sistema, podem ser destruídos para liberar os recursos que ocupam. Assim, um diagrama de objetos mostra um grupo de objetos e seus relacionamentos. No geral, o diagrama de sequência mostra apenas os objetos que estão diretamente envol</w:t>
+      </w:r>
+      <w:r>
+        <w:rPr>
+          <w:rFonts w:ascii="Times New Roman" w:hAnsi="Times New Roman" w:cs="Times New Roman"/>
+          <w:sz w:val="24"/>
+          <w:szCs w:val="24"/>
+        </w:rPr>
+        <w:t>vidos no processo de interação.</w:t>
+      </w:r>
+    </w:p>
+    <w:p>
+      <w:pPr>
+        <w:pStyle w:val="PargrafodaLista"/>
+        <w:numPr>
+          <w:ilvl w:val="0"/>
+          <w:numId w:val="3"/>
+        </w:numPr>
+        <w:jc w:val="both"/>
+        <w:rPr>
+          <w:rFonts w:ascii="Times New Roman" w:hAnsi="Times New Roman" w:cs="Times New Roman"/>
+          <w:b/>
+          <w:sz w:val="24"/>
+          <w:szCs w:val="24"/>
+        </w:rPr>
+      </w:pPr>
+      <w:r>
+        <w:rPr>
+          <w:rFonts w:ascii="Times New Roman" w:hAnsi="Times New Roman" w:cs="Times New Roman"/>
+          <w:b/>
+          <w:sz w:val="24"/>
+          <w:szCs w:val="24"/>
+        </w:rPr>
+        <w:t>Linha de Vida</w:t>
+      </w:r>
+    </w:p>
+    <w:p>
+      <w:pPr>
+        <w:ind w:firstLine="708"/>
+        <w:jc w:val="both"/>
+        <w:rPr>
+          <w:rFonts w:ascii="Times New Roman" w:hAnsi="Times New Roman" w:cs="Times New Roman"/>
+          <w:sz w:val="24"/>
+          <w:szCs w:val="24"/>
+        </w:rPr>
+      </w:pPr>
+      <w:r>
+        <w:rPr>
+          <w:rFonts w:ascii="Times New Roman" w:hAnsi="Times New Roman" w:cs="Times New Roman"/>
+          <w:sz w:val="24"/>
+          <w:szCs w:val="24"/>
+        </w:rPr>
+        <w:t>A linha de vida é usada para indicar o período de tempo durante o qu</w:t>
+      </w:r>
+      <w:r>
+        <w:rPr>
+          <w:rFonts w:ascii="Times New Roman" w:hAnsi="Times New Roman" w:cs="Times New Roman"/>
+          <w:sz w:val="24"/>
+          <w:szCs w:val="24"/>
+        </w:rPr>
+        <w:t>al um objeto existe no sistema.</w:t>
+      </w:r>
+    </w:p>
+    <w:p>
+      <w:pPr>
+        <w:pStyle w:val="PargrafodaLista"/>
+        <w:numPr>
+          <w:ilvl w:val="0"/>
+          <w:numId w:val="3"/>
+        </w:numPr>
+        <w:jc w:val="both"/>
+        <w:rPr>
+          <w:rFonts w:ascii="Times New Roman" w:hAnsi="Times New Roman" w:cs="Times New Roman"/>
+          <w:b/>
+          <w:sz w:val="24"/>
+          <w:szCs w:val="24"/>
+        </w:rPr>
+      </w:pPr>
+      <w:r>
+        <w:rPr>
+          <w:rFonts w:ascii="Times New Roman" w:hAnsi="Times New Roman" w:cs="Times New Roman"/>
+          <w:b/>
+          <w:sz w:val="24"/>
+          <w:szCs w:val="24"/>
+        </w:rPr>
+        <w:lastRenderedPageBreak/>
+        <w:t>Foco de Controle (ou Ativação)</w:t>
+      </w:r>
+    </w:p>
+    <w:p>
+      <w:pPr>
+        <w:ind w:firstLine="708"/>
+        <w:jc w:val="both"/>
+        <w:rPr>
+          <w:rFonts w:ascii="Times New Roman" w:hAnsi="Times New Roman" w:cs="Times New Roman"/>
+          <w:sz w:val="24"/>
+          <w:szCs w:val="24"/>
+        </w:rPr>
+      </w:pPr>
+      <w:r>
+        <w:rPr>
+          <w:rFonts w:ascii="Times New Roman" w:hAnsi="Times New Roman" w:cs="Times New Roman"/>
+          <w:sz w:val="24"/>
+          <w:szCs w:val="24"/>
+        </w:rPr>
+        <w:t>O foco de ativação é representado como um retângulo estreito alongado, cujo lado superior indica o início do recebimento do foco de controle do objeto e seu lado inferior - o final do foco de controle.</w:t>
+      </w:r>
+    </w:p>
+    <w:p>
+      <w:pPr>
+        <w:pStyle w:val="PargrafodaLista"/>
+        <w:numPr>
+          <w:ilvl w:val="0"/>
+          <w:numId w:val="3"/>
+        </w:numPr>
+        <w:jc w:val="both"/>
+        <w:rPr>
+          <w:rFonts w:ascii="Times New Roman" w:hAnsi="Times New Roman" w:cs="Times New Roman"/>
+          <w:b/>
+          <w:sz w:val="24"/>
+          <w:szCs w:val="24"/>
+        </w:rPr>
+      </w:pPr>
+      <w:r>
+        <w:rPr>
+          <w:rFonts w:ascii="Times New Roman" w:hAnsi="Times New Roman" w:cs="Times New Roman"/>
+          <w:b/>
+          <w:sz w:val="24"/>
+          <w:szCs w:val="24"/>
+        </w:rPr>
+        <w:t>Mensagens ou Estímulos</w:t>
+      </w:r>
+    </w:p>
+    <w:p>
+      <w:pPr>
+        <w:ind w:firstLine="708"/>
+        <w:jc w:val="both"/>
+        <w:rPr>
+          <w:rFonts w:ascii="Times New Roman" w:hAnsi="Times New Roman" w:cs="Times New Roman"/>
+          <w:sz w:val="24"/>
+          <w:szCs w:val="24"/>
+        </w:rPr>
+      </w:pPr>
+      <w:r>
+        <w:rPr>
+          <w:rFonts w:ascii="Times New Roman" w:hAnsi="Times New Roman" w:cs="Times New Roman"/>
+          <w:sz w:val="24"/>
+          <w:szCs w:val="24"/>
+        </w:rPr>
+        <w:t>Na UML (</w:t>
+      </w:r>
+      <w:proofErr w:type="spellStart"/>
+      <w:r>
+        <w:rPr>
+          <w:rFonts w:ascii="Times New Roman" w:hAnsi="Times New Roman" w:cs="Times New Roman"/>
+          <w:sz w:val="24"/>
+          <w:szCs w:val="24"/>
+        </w:rPr>
+        <w:t>Unified</w:t>
+      </w:r>
+      <w:proofErr w:type="spellEnd"/>
+      <w:r>
+        <w:rPr>
+          <w:rFonts w:ascii="Times New Roman" w:hAnsi="Times New Roman" w:cs="Times New Roman"/>
+          <w:sz w:val="24"/>
+          <w:szCs w:val="24"/>
+        </w:rPr>
+        <w:t xml:space="preserve"> </w:t>
+      </w:r>
+      <w:proofErr w:type="spellStart"/>
+      <w:r>
+        <w:rPr>
+          <w:rFonts w:ascii="Times New Roman" w:hAnsi="Times New Roman" w:cs="Times New Roman"/>
+          <w:sz w:val="24"/>
+          <w:szCs w:val="24"/>
+        </w:rPr>
+        <w:t>Modeling</w:t>
+      </w:r>
+      <w:proofErr w:type="spellEnd"/>
+      <w:r>
+        <w:rPr>
+          <w:rFonts w:ascii="Times New Roman" w:hAnsi="Times New Roman" w:cs="Times New Roman"/>
+          <w:sz w:val="24"/>
+          <w:szCs w:val="24"/>
+        </w:rPr>
+        <w:t xml:space="preserve"> </w:t>
+      </w:r>
+      <w:proofErr w:type="spellStart"/>
+      <w:r>
+        <w:rPr>
+          <w:rFonts w:ascii="Times New Roman" w:hAnsi="Times New Roman" w:cs="Times New Roman"/>
+          <w:sz w:val="24"/>
+          <w:szCs w:val="24"/>
+        </w:rPr>
+        <w:t>Language</w:t>
+      </w:r>
+      <w:proofErr w:type="spellEnd"/>
+      <w:r>
+        <w:rPr>
+          <w:rFonts w:ascii="Times New Roman" w:hAnsi="Times New Roman" w:cs="Times New Roman"/>
+          <w:sz w:val="24"/>
+          <w:szCs w:val="24"/>
+        </w:rPr>
+        <w:t>), cada interação é descrita por um conjunto de mensagens que os objetos participantes da interação trocam entre si. No geral, um estímulo é uma informação completa que é enviada de um objeto para outro.</w:t>
+      </w:r>
+    </w:p>
+    <w:p>
+      <w:pPr>
+        <w:jc w:val="both"/>
+        <w:rPr>
+          <w:rFonts w:ascii="Times New Roman" w:hAnsi="Times New Roman" w:cs="Times New Roman"/>
+          <w:b/>
+          <w:sz w:val="24"/>
+          <w:szCs w:val="24"/>
+        </w:rPr>
+      </w:pPr>
+      <w:r>
+        <w:rPr>
+          <w:rFonts w:ascii="Times New Roman" w:hAnsi="Times New Roman" w:cs="Times New Roman"/>
+          <w:b/>
+          <w:sz w:val="24"/>
+          <w:szCs w:val="24"/>
+        </w:rPr>
+        <w:t>Tipos de ações que</w:t>
+      </w:r>
+      <w:r>
+        <w:rPr>
+          <w:rFonts w:ascii="Times New Roman" w:hAnsi="Times New Roman" w:cs="Times New Roman"/>
+          <w:b/>
+          <w:sz w:val="24"/>
+          <w:szCs w:val="24"/>
+        </w:rPr>
+        <w:t xml:space="preserve"> uma mensagem pode representar:</w:t>
+      </w:r>
+    </w:p>
+    <w:p>
+      <w:pPr>
+        <w:pStyle w:val="PargrafodaLista"/>
+        <w:numPr>
+          <w:ilvl w:val="0"/>
+          <w:numId w:val="2"/>
+        </w:numPr>
+        <w:jc w:val="both"/>
+        <w:rPr>
+          <w:rFonts w:ascii="Times New Roman" w:hAnsi="Times New Roman" w:cs="Times New Roman"/>
+          <w:sz w:val="24"/>
+          <w:szCs w:val="24"/>
+        </w:rPr>
+      </w:pPr>
+      <w:proofErr w:type="spellStart"/>
+      <w:r>
+        <w:rPr>
+          <w:rFonts w:ascii="Times New Roman" w:hAnsi="Times New Roman" w:cs="Times New Roman"/>
+          <w:sz w:val="24"/>
+          <w:szCs w:val="24"/>
+          <w:u w:val="single"/>
+        </w:rPr>
+        <w:t>Call</w:t>
+      </w:r>
+      <w:proofErr w:type="spellEnd"/>
+      <w:r>
+        <w:rPr>
+          <w:rFonts w:ascii="Times New Roman" w:hAnsi="Times New Roman" w:cs="Times New Roman"/>
+          <w:sz w:val="24"/>
+          <w:szCs w:val="24"/>
+          <w:u w:val="single"/>
+        </w:rPr>
+        <w:t>:</w:t>
+      </w:r>
+      <w:r>
+        <w:rPr>
+          <w:rFonts w:ascii="Times New Roman" w:hAnsi="Times New Roman" w:cs="Times New Roman"/>
+          <w:sz w:val="24"/>
+          <w:szCs w:val="24"/>
+        </w:rPr>
+        <w:t xml:space="preserve"> este é o tipo mais comum, pois representa a chamada de um método de algum objeto. Um objeto pode fazer parte da chamada de seus próprios métodos - isso seria a </w:t>
+      </w:r>
+      <w:proofErr w:type="spellStart"/>
+      <w:r>
+        <w:rPr>
+          <w:rFonts w:ascii="Times New Roman" w:hAnsi="Times New Roman" w:cs="Times New Roman"/>
+          <w:sz w:val="24"/>
+          <w:szCs w:val="24"/>
+        </w:rPr>
+        <w:t>automensagem</w:t>
+      </w:r>
+      <w:proofErr w:type="spellEnd"/>
+      <w:r>
+        <w:rPr>
+          <w:rFonts w:ascii="Times New Roman" w:hAnsi="Times New Roman" w:cs="Times New Roman"/>
+          <w:sz w:val="24"/>
+          <w:szCs w:val="24"/>
+        </w:rPr>
+        <w:t>, que é uma mensagem síncrona, o que indica que o fluxo do diagrama não continuará até q</w:t>
+      </w:r>
+      <w:r>
+        <w:rPr>
+          <w:rFonts w:ascii="Times New Roman" w:hAnsi="Times New Roman" w:cs="Times New Roman"/>
+          <w:sz w:val="24"/>
+          <w:szCs w:val="24"/>
+        </w:rPr>
+        <w:t>ue este método seja finalizado.</w:t>
+      </w:r>
+    </w:p>
+    <w:p>
+      <w:pPr>
+        <w:pStyle w:val="PargrafodaLista"/>
+        <w:numPr>
+          <w:ilvl w:val="0"/>
+          <w:numId w:val="2"/>
+        </w:numPr>
+        <w:jc w:val="both"/>
+        <w:rPr>
+          <w:rFonts w:ascii="Times New Roman" w:hAnsi="Times New Roman" w:cs="Times New Roman"/>
+          <w:sz w:val="24"/>
+          <w:szCs w:val="24"/>
+        </w:rPr>
+      </w:pPr>
+      <w:proofErr w:type="spellStart"/>
+      <w:r>
+        <w:rPr>
+          <w:rFonts w:ascii="Times New Roman" w:hAnsi="Times New Roman" w:cs="Times New Roman"/>
+          <w:sz w:val="24"/>
+          <w:szCs w:val="24"/>
+          <w:u w:val="single"/>
+        </w:rPr>
+        <w:t>Send</w:t>
+      </w:r>
+      <w:proofErr w:type="spellEnd"/>
+      <w:r>
+        <w:rPr>
+          <w:rFonts w:ascii="Times New Roman" w:hAnsi="Times New Roman" w:cs="Times New Roman"/>
+          <w:sz w:val="24"/>
+          <w:szCs w:val="24"/>
+          <w:u w:val="single"/>
+        </w:rPr>
+        <w:t>:</w:t>
+      </w:r>
+      <w:r>
+        <w:rPr>
+          <w:rFonts w:ascii="Times New Roman" w:hAnsi="Times New Roman" w:cs="Times New Roman"/>
+          <w:sz w:val="24"/>
+          <w:szCs w:val="24"/>
+        </w:rPr>
+        <w:t xml:space="preserve"> esse tipo de mensagem também chama um método, a diferença é que esta é uma mensagem assíncrona, ou seja, a sua execução decorre em</w:t>
+      </w:r>
+      <w:r>
+        <w:rPr>
+          <w:rFonts w:ascii="Times New Roman" w:hAnsi="Times New Roman" w:cs="Times New Roman"/>
+          <w:sz w:val="24"/>
+          <w:szCs w:val="24"/>
+        </w:rPr>
+        <w:t xml:space="preserve"> paralelo aos demais processos.</w:t>
+      </w:r>
+    </w:p>
+    <w:p>
+      <w:pPr>
+        <w:pStyle w:val="PargrafodaLista"/>
+        <w:numPr>
+          <w:ilvl w:val="0"/>
+          <w:numId w:val="3"/>
+        </w:numPr>
+        <w:jc w:val="both"/>
+        <w:rPr>
+          <w:rFonts w:ascii="Times New Roman" w:hAnsi="Times New Roman" w:cs="Times New Roman"/>
+          <w:b/>
+          <w:sz w:val="24"/>
+          <w:szCs w:val="24"/>
+        </w:rPr>
+      </w:pPr>
+      <w:r>
+        <w:rPr>
+          <w:rFonts w:ascii="Times New Roman" w:hAnsi="Times New Roman" w:cs="Times New Roman"/>
+          <w:b/>
+          <w:sz w:val="24"/>
+          <w:szCs w:val="24"/>
+        </w:rPr>
+        <w:t>Mensagens de retorno</w:t>
+      </w:r>
+    </w:p>
+    <w:p>
+      <w:pPr>
+        <w:ind w:firstLine="708"/>
+        <w:jc w:val="both"/>
+        <w:rPr>
+          <w:rFonts w:ascii="Times New Roman" w:hAnsi="Times New Roman" w:cs="Times New Roman"/>
+          <w:sz w:val="24"/>
+          <w:szCs w:val="24"/>
+        </w:rPr>
+      </w:pPr>
+      <w:r>
+        <w:rPr>
+          <w:rFonts w:ascii="Times New Roman" w:hAnsi="Times New Roman" w:cs="Times New Roman"/>
+          <w:sz w:val="24"/>
+          <w:szCs w:val="24"/>
+        </w:rPr>
+        <w:t>Uma mensagem que retorna o valor da operação ou procedimento conclu</w:t>
+      </w:r>
+      <w:r>
+        <w:rPr>
+          <w:rFonts w:ascii="Times New Roman" w:hAnsi="Times New Roman" w:cs="Times New Roman"/>
+          <w:sz w:val="24"/>
+          <w:szCs w:val="24"/>
+        </w:rPr>
+        <w:t>ído para o objeto que o chamou.</w:t>
+      </w:r>
+    </w:p>
+    <w:p>
+      <w:pPr>
+        <w:pStyle w:val="PargrafodaLista"/>
+        <w:numPr>
+          <w:ilvl w:val="0"/>
+          <w:numId w:val="3"/>
+        </w:numPr>
+        <w:jc w:val="both"/>
+        <w:rPr>
+          <w:rFonts w:ascii="Times New Roman" w:hAnsi="Times New Roman" w:cs="Times New Roman"/>
+          <w:b/>
+          <w:sz w:val="24"/>
+          <w:szCs w:val="24"/>
+        </w:rPr>
+      </w:pPr>
+      <w:bookmarkStart w:id="0" w:name="_GoBack"/>
+      <w:bookmarkEnd w:id="0"/>
+      <w:r>
+        <w:rPr>
+          <w:rFonts w:ascii="Times New Roman" w:hAnsi="Times New Roman" w:cs="Times New Roman"/>
+          <w:b/>
+          <w:sz w:val="24"/>
+          <w:szCs w:val="24"/>
+        </w:rPr>
+        <w:t>Aut</w:t>
+      </w:r>
+      <w:r>
+        <w:rPr>
+          <w:rFonts w:ascii="Times New Roman" w:hAnsi="Times New Roman" w:cs="Times New Roman"/>
+          <w:b/>
+          <w:sz w:val="24"/>
+          <w:szCs w:val="24"/>
+        </w:rPr>
+        <w:t xml:space="preserve">o-chamadas (ou </w:t>
+      </w:r>
+      <w:proofErr w:type="spellStart"/>
+      <w:r>
+        <w:rPr>
+          <w:rFonts w:ascii="Times New Roman" w:hAnsi="Times New Roman" w:cs="Times New Roman"/>
+          <w:b/>
+          <w:sz w:val="24"/>
+          <w:szCs w:val="24"/>
+        </w:rPr>
+        <w:t>Auto-delegações</w:t>
+      </w:r>
+      <w:proofErr w:type="spellEnd"/>
+      <w:r>
+        <w:rPr>
+          <w:rFonts w:ascii="Times New Roman" w:hAnsi="Times New Roman" w:cs="Times New Roman"/>
+          <w:b/>
+          <w:sz w:val="24"/>
+          <w:szCs w:val="24"/>
+        </w:rPr>
+        <w:t>)</w:t>
+      </w:r>
+    </w:p>
+    <w:p>
+      <w:pPr>
+        <w:ind w:firstLine="708"/>
+        <w:jc w:val="both"/>
+        <w:rPr>
+          <w:rFonts w:ascii="Times New Roman" w:hAnsi="Times New Roman" w:cs="Times New Roman"/>
+          <w:sz w:val="24"/>
+          <w:szCs w:val="24"/>
+        </w:rPr>
+      </w:pPr>
+      <w:r>
+        <w:rPr>
+          <w:rFonts w:ascii="Times New Roman" w:hAnsi="Times New Roman" w:cs="Times New Roman"/>
+          <w:sz w:val="24"/>
+          <w:szCs w:val="24"/>
+        </w:rPr>
+        <w:t>Mensagens que partem da linha de vida de um objeto e atingem a linha de vida do próprio objeto.</w:t>
+      </w:r>
+    </w:p>
+    <w:p>
+      <w:pPr>
+        <w:jc w:val="both"/>
+        <w:rPr>
+          <w:rFonts w:ascii="Times New Roman" w:hAnsi="Times New Roman" w:cs="Times New Roman"/>
           <w:sz w:val="24"/>
           <w:szCs w:val="24"/>
         </w:rPr>
@@ -150,8 +758,10 @@
       <w:r>
         <w:rPr>
           <w:rFonts w:ascii="Times New Roman" w:hAnsi="Times New Roman" w:cs="Times New Roman"/>
-          <w:sz w:val="24"/>
-          <w:szCs w:val="24"/>
+          <w:noProof/>
+          <w:sz w:val="24"/>
+          <w:szCs w:val="24"/>
+          <w:lang w:eastAsia="pt-BR"/>
         </w:rPr>
         <w:drawing>
           <wp:inline distT="0" distB="0" distL="0" distR="0" wp14:anchorId="5A701993" wp14:editId="4F2CF774">
@@ -169,7 +779,7 @@
                     <pic:cNvPicPr/>
                   </pic:nvPicPr>
                   <pic:blipFill>
-                    <a:blip r:embed="rId6"/>
+                    <a:blip r:embed="rId7"/>
                     <a:stretch>
                       <a:fillRect/>
                     </a:stretch>
@@ -209,8 +819,10 @@
       <w:r>
         <w:rPr>
           <w:rFonts w:ascii="Times New Roman" w:hAnsi="Times New Roman" w:cs="Times New Roman"/>
-          <w:sz w:val="24"/>
-          <w:szCs w:val="24"/>
+          <w:noProof/>
+          <w:sz w:val="24"/>
+          <w:szCs w:val="24"/>
+          <w:lang w:eastAsia="pt-BR"/>
         </w:rPr>
         <w:lastRenderedPageBreak/>
         <w:drawing>
@@ -229,7 +841,7 @@
                     <pic:cNvPicPr/>
                   </pic:nvPicPr>
                   <pic:blipFill>
-                    <a:blip r:embed="rId7"/>
+                    <a:blip r:embed="rId8"/>
                     <a:stretch>
                       <a:fillRect/>
                     </a:stretch>
@@ -269,8 +881,10 @@
       <w:r>
         <w:rPr>
           <w:rFonts w:ascii="Times New Roman" w:hAnsi="Times New Roman" w:cs="Times New Roman"/>
-          <w:sz w:val="24"/>
-          <w:szCs w:val="24"/>
+          <w:noProof/>
+          <w:sz w:val="24"/>
+          <w:szCs w:val="24"/>
+          <w:lang w:eastAsia="pt-BR"/>
         </w:rPr>
         <w:drawing>
           <wp:inline distT="0" distB="0" distL="0" distR="0" wp14:anchorId="71787E21" wp14:editId="7CBF5DDB">
@@ -288,7 +902,7 @@
                     <pic:cNvPicPr/>
                   </pic:nvPicPr>
                   <pic:blipFill>
-                    <a:blip r:embed="rId8"/>
+                    <a:blip r:embed="rId9"/>
                     <a:stretch>
                       <a:fillRect/>
                     </a:stretch>
@@ -318,8 +932,10 @@
       <w:r>
         <w:rPr>
           <w:rFonts w:ascii="Times New Roman" w:hAnsi="Times New Roman" w:cs="Times New Roman"/>
-          <w:sz w:val="24"/>
-          <w:szCs w:val="24"/>
+          <w:noProof/>
+          <w:sz w:val="24"/>
+          <w:szCs w:val="24"/>
+          <w:lang w:eastAsia="pt-BR"/>
         </w:rPr>
         <w:drawing>
           <wp:inline distT="0" distB="0" distL="0" distR="0" wp14:anchorId="7F936A79" wp14:editId="4FEED8AC">
@@ -337,7 +953,7 @@
                     <pic:cNvPicPr/>
                   </pic:nvPicPr>
                   <pic:blipFill>
-                    <a:blip r:embed="rId9"/>
+                    <a:blip r:embed="rId10"/>
                     <a:stretch>
                       <a:fillRect/>
                     </a:stretch>
@@ -396,8 +1012,10 @@
       <w:r>
         <w:rPr>
           <w:rFonts w:ascii="Times New Roman" w:hAnsi="Times New Roman" w:cs="Times New Roman"/>
-          <w:sz w:val="24"/>
-          <w:szCs w:val="24"/>
+          <w:noProof/>
+          <w:sz w:val="24"/>
+          <w:szCs w:val="24"/>
+          <w:lang w:eastAsia="pt-BR"/>
         </w:rPr>
         <w:drawing>
           <wp:inline distT="0" distB="0" distL="0" distR="0" wp14:anchorId="1A2BD30D" wp14:editId="06B6CD69">
@@ -415,7 +1033,7 @@
                     <pic:cNvPicPr/>
                   </pic:nvPicPr>
                   <pic:blipFill>
-                    <a:blip r:embed="rId10"/>
+                    <a:blip r:embed="rId11"/>
                     <a:stretch>
                       <a:fillRect/>
                     </a:stretch>
@@ -455,8 +1073,10 @@
       <w:r>
         <w:rPr>
           <w:rFonts w:ascii="Times New Roman" w:hAnsi="Times New Roman" w:cs="Times New Roman"/>
-          <w:sz w:val="24"/>
-          <w:szCs w:val="24"/>
+          <w:noProof/>
+          <w:sz w:val="24"/>
+          <w:szCs w:val="24"/>
+          <w:lang w:eastAsia="pt-BR"/>
         </w:rPr>
         <w:drawing>
           <wp:inline distT="0" distB="0" distL="0" distR="0" wp14:anchorId="5D6C8CEE" wp14:editId="65C7AC17">
@@ -474,7 +1094,7 @@
                     <pic:cNvPicPr/>
                   </pic:nvPicPr>
                   <pic:blipFill>
-                    <a:blip r:embed="rId11"/>
+                    <a:blip r:embed="rId12"/>
                     <a:stretch>
                       <a:fillRect/>
                     </a:stretch>
@@ -514,8 +1134,10 @@
       <w:r>
         <w:rPr>
           <w:rFonts w:ascii="Times New Roman" w:hAnsi="Times New Roman" w:cs="Times New Roman"/>
-          <w:sz w:val="24"/>
-          <w:szCs w:val="24"/>
+          <w:noProof/>
+          <w:sz w:val="24"/>
+          <w:szCs w:val="24"/>
+          <w:lang w:eastAsia="pt-BR"/>
         </w:rPr>
         <w:drawing>
           <wp:inline distT="0" distB="0" distL="0" distR="0" wp14:anchorId="4F632A96" wp14:editId="3E5C2107">
@@ -533,7 +1155,7 @@
                     <pic:cNvPicPr/>
                   </pic:nvPicPr>
                   <pic:blipFill>
-                    <a:blip r:embed="rId12"/>
+                    <a:blip r:embed="rId13"/>
                     <a:stretch>
                       <a:fillRect/>
                     </a:stretch>
@@ -573,8 +1195,10 @@
       <w:r>
         <w:rPr>
           <w:rFonts w:ascii="Times New Roman" w:hAnsi="Times New Roman" w:cs="Times New Roman"/>
-          <w:sz w:val="24"/>
-          <w:szCs w:val="24"/>
+          <w:noProof/>
+          <w:sz w:val="24"/>
+          <w:szCs w:val="24"/>
+          <w:lang w:eastAsia="pt-BR"/>
         </w:rPr>
         <w:lastRenderedPageBreak/>
         <w:drawing>
@@ -593,7 +1217,7 @@
                     <pic:cNvPicPr/>
                   </pic:nvPicPr>
                   <pic:blipFill>
-                    <a:blip r:embed="rId13"/>
+                    <a:blip r:embed="rId14"/>
                     <a:stretch>
                       <a:fillRect/>
                     </a:stretch>
@@ -633,8 +1257,10 @@
       <w:r>
         <w:rPr>
           <w:rFonts w:ascii="Times New Roman" w:hAnsi="Times New Roman" w:cs="Times New Roman"/>
-          <w:sz w:val="24"/>
-          <w:szCs w:val="24"/>
+          <w:noProof/>
+          <w:sz w:val="24"/>
+          <w:szCs w:val="24"/>
+          <w:lang w:eastAsia="pt-BR"/>
         </w:rPr>
         <w:drawing>
           <wp:inline distT="0" distB="0" distL="0" distR="0" wp14:anchorId="4F8E6B7F" wp14:editId="6E981789">
@@ -652,7 +1278,7 @@
                     <pic:cNvPicPr/>
                   </pic:nvPicPr>
                   <pic:blipFill>
-                    <a:blip r:embed="rId14"/>
+                    <a:blip r:embed="rId15"/>
                     <a:stretch>
                       <a:fillRect/>
                     </a:stretch>
@@ -692,8 +1318,10 @@
       <w:r>
         <w:rPr>
           <w:rFonts w:ascii="Times New Roman" w:hAnsi="Times New Roman" w:cs="Times New Roman"/>
-          <w:sz w:val="24"/>
-          <w:szCs w:val="24"/>
+          <w:noProof/>
+          <w:sz w:val="24"/>
+          <w:szCs w:val="24"/>
+          <w:lang w:eastAsia="pt-BR"/>
         </w:rPr>
         <w:drawing>
           <wp:inline distT="0" distB="0" distL="0" distR="0" wp14:anchorId="2C3B29BD" wp14:editId="4219535C">
@@ -711,7 +1339,7 @@
                     <pic:cNvPicPr/>
                   </pic:nvPicPr>
                   <pic:blipFill>
-                    <a:blip r:embed="rId15"/>
+                    <a:blip r:embed="rId16"/>
                     <a:stretch>
                       <a:fillRect/>
                     </a:stretch>
@@ -751,8 +1379,10 @@
       <w:r>
         <w:rPr>
           <w:rFonts w:ascii="Times New Roman" w:hAnsi="Times New Roman" w:cs="Times New Roman"/>
-          <w:sz w:val="24"/>
-          <w:szCs w:val="24"/>
+          <w:noProof/>
+          <w:sz w:val="24"/>
+          <w:szCs w:val="24"/>
+          <w:lang w:eastAsia="pt-BR"/>
         </w:rPr>
         <w:lastRenderedPageBreak/>
         <w:drawing>
@@ -771,7 +1401,7 @@
                     <pic:cNvPicPr/>
                   </pic:nvPicPr>
                   <pic:blipFill>
-                    <a:blip r:embed="rId16"/>
+                    <a:blip r:embed="rId17"/>
                     <a:stretch>
                       <a:fillRect/>
                     </a:stretch>
@@ -811,8 +1441,10 @@
       <w:r>
         <w:rPr>
           <w:rFonts w:ascii="Times New Roman" w:hAnsi="Times New Roman" w:cs="Times New Roman"/>
-          <w:sz w:val="24"/>
-          <w:szCs w:val="24"/>
+          <w:noProof/>
+          <w:sz w:val="24"/>
+          <w:szCs w:val="24"/>
+          <w:lang w:eastAsia="pt-BR"/>
         </w:rPr>
         <w:drawing>
           <wp:inline distT="0" distB="0" distL="0" distR="0" wp14:anchorId="5BA8CBDE" wp14:editId="03EDD66B">
@@ -830,7 +1462,7 @@
                     <pic:cNvPicPr/>
                   </pic:nvPicPr>
                   <pic:blipFill>
-                    <a:blip r:embed="rId17"/>
+                    <a:blip r:embed="rId18"/>
                     <a:stretch>
                       <a:fillRect/>
                     </a:stretch>
@@ -870,8 +1502,10 @@
       <w:r>
         <w:rPr>
           <w:rFonts w:ascii="Times New Roman" w:hAnsi="Times New Roman" w:cs="Times New Roman"/>
-          <w:sz w:val="24"/>
-          <w:szCs w:val="24"/>
+          <w:noProof/>
+          <w:sz w:val="24"/>
+          <w:szCs w:val="24"/>
+          <w:lang w:eastAsia="pt-BR"/>
         </w:rPr>
         <w:drawing>
           <wp:inline distT="0" distB="0" distL="0" distR="0" wp14:anchorId="20D8A6B9" wp14:editId="162AD9E8">
@@ -889,7 +1523,7 @@
                     <pic:cNvPicPr/>
                   </pic:nvPicPr>
                   <pic:blipFill>
-                    <a:blip r:embed="rId18"/>
+                    <a:blip r:embed="rId19"/>
                     <a:stretch>
                       <a:fillRect/>
                     </a:stretch>
@@ -948,8 +1582,10 @@
       <w:r>
         <w:rPr>
           <w:rFonts w:ascii="Times New Roman" w:hAnsi="Times New Roman" w:cs="Times New Roman"/>
-          <w:sz w:val="24"/>
-          <w:szCs w:val="24"/>
+          <w:noProof/>
+          <w:sz w:val="24"/>
+          <w:szCs w:val="24"/>
+          <w:lang w:eastAsia="pt-BR"/>
         </w:rPr>
         <w:drawing>
           <wp:inline distT="0" distB="0" distL="0" distR="0" wp14:anchorId="74D6A8BD" wp14:editId="78D01BE1">
@@ -967,7 +1603,7 @@
                     <pic:cNvPicPr/>
                   </pic:nvPicPr>
                   <pic:blipFill>
-                    <a:blip r:embed="rId19"/>
+                    <a:blip r:embed="rId20"/>
                     <a:stretch>
                       <a:fillRect/>
                     </a:stretch>
@@ -1007,8 +1643,10 @@
       <w:r>
         <w:rPr>
           <w:rFonts w:ascii="Times New Roman" w:hAnsi="Times New Roman" w:cs="Times New Roman"/>
-          <w:sz w:val="24"/>
-          <w:szCs w:val="24"/>
+          <w:noProof/>
+          <w:sz w:val="24"/>
+          <w:szCs w:val="24"/>
+          <w:lang w:eastAsia="pt-BR"/>
         </w:rPr>
         <w:drawing>
           <wp:inline distT="0" distB="0" distL="0" distR="0" wp14:anchorId="7C9399DA" wp14:editId="6C5D56F0">
@@ -1026,7 +1664,7 @@
                     <pic:cNvPicPr/>
                   </pic:nvPicPr>
                   <pic:blipFill>
-                    <a:blip r:embed="rId20"/>
+                    <a:blip r:embed="rId21"/>
                     <a:stretch>
                       <a:fillRect/>
                     </a:stretch>
@@ -1066,8 +1704,10 @@
       <w:r>
         <w:rPr>
           <w:rFonts w:ascii="Times New Roman" w:hAnsi="Times New Roman" w:cs="Times New Roman"/>
-          <w:sz w:val="24"/>
-          <w:szCs w:val="24"/>
+          <w:noProof/>
+          <w:sz w:val="24"/>
+          <w:szCs w:val="24"/>
+          <w:lang w:eastAsia="pt-BR"/>
         </w:rPr>
         <w:lastRenderedPageBreak/>
         <w:drawing>
@@ -1086,7 +1726,7 @@
                     <pic:cNvPicPr/>
                   </pic:nvPicPr>
                   <pic:blipFill>
-                    <a:blip r:embed="rId21"/>
+                    <a:blip r:embed="rId22"/>
                     <a:stretch>
                       <a:fillRect/>
                     </a:stretch>
@@ -1123,8 +1763,153 @@
           <w:szCs w:val="24"/>
         </w:rPr>
       </w:pPr>
-      <w:bookmarkStart w:id="0" w:name="_GoBack"/>
-      <w:bookmarkEnd w:id="0"/>
+      <w:proofErr w:type="gramStart"/>
+      <w:r>
+        <w:rPr>
+          <w:rFonts w:ascii="Times New Roman" w:hAnsi="Times New Roman" w:cs="Times New Roman"/>
+          <w:sz w:val="24"/>
+          <w:szCs w:val="24"/>
+        </w:rPr>
+        <w:t>Caso Pratico</w:t>
+      </w:r>
+      <w:proofErr w:type="gramEnd"/>
+      <w:r>
+        <w:rPr>
+          <w:rFonts w:ascii="Times New Roman" w:hAnsi="Times New Roman" w:cs="Times New Roman"/>
+          <w:sz w:val="24"/>
+          <w:szCs w:val="24"/>
+        </w:rPr>
+        <w:t>:</w:t>
+      </w:r>
+    </w:p>
+    <w:p>
+      <w:pPr>
+        <w:jc w:val="both"/>
+        <w:rPr>
+          <w:rFonts w:ascii="Times New Roman" w:hAnsi="Times New Roman" w:cs="Times New Roman"/>
+          <w:sz w:val="24"/>
+          <w:szCs w:val="24"/>
+        </w:rPr>
+      </w:pPr>
+      <w:r>
+        <w:rPr>
+          <w:rFonts w:ascii="Times New Roman" w:hAnsi="Times New Roman" w:cs="Times New Roman"/>
+          <w:sz w:val="24"/>
+          <w:szCs w:val="24"/>
+        </w:rPr>
+        <w:drawing>
+          <wp:inline distT="0" distB="0" distL="0" distR="0" wp14:anchorId="760B8AD6" wp14:editId="3837F0D3">
+            <wp:extent cx="5400040" cy="3166745"/>
+            <wp:effectExtent l="133350" t="95250" r="124460" b="90805"/>
+            <wp:docPr id="8" name="Imagem 8"/>
+            <wp:cNvGraphicFramePr>
+              <a:graphicFrameLocks xmlns:a="http://schemas.openxmlformats.org/drawingml/2006/main" noChangeAspect="1"/>
+            </wp:cNvGraphicFramePr>
+            <a:graphic xmlns:a="http://schemas.openxmlformats.org/drawingml/2006/main">
+              <a:graphicData uri="http://schemas.openxmlformats.org/drawingml/2006/picture">
+                <pic:pic xmlns:pic="http://schemas.openxmlformats.org/drawingml/2006/picture">
+                  <pic:nvPicPr>
+                    <pic:cNvPr id="1" name=""/>
+                    <pic:cNvPicPr/>
+                  </pic:nvPicPr>
+                  <pic:blipFill>
+                    <a:blip r:embed="rId23"/>
+                    <a:stretch>
+                      <a:fillRect/>
+                    </a:stretch>
+                  </pic:blipFill>
+                  <pic:spPr>
+                    <a:xfrm>
+                      <a:off x="0" y="0"/>
+                      <a:ext cx="5400040" cy="3166745"/>
+                    </a:xfrm>
+                    <a:prstGeom prst="rect">
+                      <a:avLst/>
+                    </a:prstGeom>
+                    <a:effectLst>
+                      <a:outerShdw blurRad="63500" sx="102000" sy="102000" algn="ctr" rotWithShape="0">
+                        <a:prstClr val="black">
+                          <a:alpha val="40000"/>
+                        </a:prstClr>
+                      </a:outerShdw>
+                    </a:effectLst>
+                  </pic:spPr>
+                </pic:pic>
+              </a:graphicData>
+            </a:graphic>
+          </wp:inline>
+        </w:drawing>
+      </w:r>
+    </w:p>
+    <w:p>
+      <w:pPr>
+        <w:jc w:val="both"/>
+        <w:rPr>
+          <w:rFonts w:ascii="Times New Roman" w:hAnsi="Times New Roman" w:cs="Times New Roman"/>
+          <w:sz w:val="24"/>
+          <w:szCs w:val="24"/>
+        </w:rPr>
+      </w:pPr>
+      <w:r>
+        <w:rPr>
+          <w:rFonts w:ascii="Times New Roman" w:hAnsi="Times New Roman" w:cs="Times New Roman"/>
+          <w:sz w:val="24"/>
+          <w:szCs w:val="24"/>
+        </w:rPr>
+        <w:lastRenderedPageBreak/>
+        <w:drawing>
+          <wp:inline distT="0" distB="0" distL="0" distR="0" wp14:anchorId="4B204F2B" wp14:editId="7D6C574C">
+            <wp:extent cx="5400040" cy="2673985"/>
+            <wp:effectExtent l="133350" t="95250" r="124460" b="88265"/>
+            <wp:docPr id="20" name="Imagem 20"/>
+            <wp:cNvGraphicFramePr>
+              <a:graphicFrameLocks xmlns:a="http://schemas.openxmlformats.org/drawingml/2006/main" noChangeAspect="1"/>
+            </wp:cNvGraphicFramePr>
+            <a:graphic xmlns:a="http://schemas.openxmlformats.org/drawingml/2006/main">
+              <a:graphicData uri="http://schemas.openxmlformats.org/drawingml/2006/picture">
+                <pic:pic xmlns:pic="http://schemas.openxmlformats.org/drawingml/2006/picture">
+                  <pic:nvPicPr>
+                    <pic:cNvPr id="1" name=""/>
+                    <pic:cNvPicPr/>
+                  </pic:nvPicPr>
+                  <pic:blipFill>
+                    <a:blip r:embed="rId24"/>
+                    <a:stretch>
+                      <a:fillRect/>
+                    </a:stretch>
+                  </pic:blipFill>
+                  <pic:spPr>
+                    <a:xfrm>
+                      <a:off x="0" y="0"/>
+                      <a:ext cx="5400040" cy="2673985"/>
+                    </a:xfrm>
+                    <a:prstGeom prst="rect">
+                      <a:avLst/>
+                    </a:prstGeom>
+                    <a:effectLst>
+                      <a:outerShdw blurRad="63500" sx="102000" sy="102000" algn="ctr" rotWithShape="0">
+                        <a:prstClr val="black">
+                          <a:alpha val="40000"/>
+                        </a:prstClr>
+                      </a:outerShdw>
+                    </a:effectLst>
+                  </pic:spPr>
+                </pic:pic>
+              </a:graphicData>
+            </a:graphic>
+          </wp:inline>
+        </w:drawing>
+      </w:r>
+    </w:p>
+    <w:p>
+      <w:pPr>
+        <w:jc w:val="both"/>
+        <w:rPr>
+          <w:rFonts w:ascii="Times New Roman" w:hAnsi="Times New Roman" w:cs="Times New Roman"/>
+          <w:sz w:val="24"/>
+          <w:szCs w:val="24"/>
+        </w:rPr>
+      </w:pPr>
     </w:p>
     <w:sectPr>
       <w:pgSz w:w="11906" w:h="16838"/>
@@ -1134,6 +1919,335 @@
     </w:sectPr>
   </w:body>
 </w:document>
+</file>
+
+<file path=word/numbering.xml><?xml version="1.0" encoding="utf-8"?>
+<w:numbering xmlns:wpc="http://schemas.microsoft.com/office/word/2010/wordprocessingCanvas" xmlns:cx="http://schemas.microsoft.com/office/drawing/2014/chartex" xmlns:mc="http://schemas.openxmlformats.org/markup-compatibility/2006" xmlns:o="urn:schemas-microsoft-com:office:office" xmlns:r="http://schemas.openxmlformats.org/officeDocument/2006/relationships" xmlns:m="http://schemas.openxmlformats.org/officeDocument/2006/math" xmlns:v="urn:schemas-microsoft-com:vml" xmlns:wp14="http://schemas.microsoft.com/office/word/2010/wordprocessingDrawing" xmlns:wp="http://schemas.openxmlformats.org/drawingml/2006/wordprocessingDrawing" xmlns:w10="urn:schemas-microsoft-com:office:word" xmlns:w="http://schemas.openxmlformats.org/wordprocessingml/2006/main" xmlns:w14="http://schemas.microsoft.com/office/word/2010/wordml" xmlns:w15="http://schemas.microsoft.com/office/word/2012/wordml" xmlns:w16se="http://schemas.microsoft.com/office/word/2015/wordml/symex" xmlns:wpg="http://schemas.microsoft.com/office/word/2010/wordprocessingGroup" xmlns:wpi="http://schemas.microsoft.com/office/word/2010/wordprocessingInk" xmlns:wne="http://schemas.microsoft.com/office/word/2006/wordml" xmlns:wps="http://schemas.microsoft.com/office/word/2010/wordprocessingShape" mc:Ignorable="w14 w15 w16se wp14">
+  <w:abstractNum w:abstractNumId="0" w15:restartNumberingAfterBreak="0">
+    <w:nsid w:val="0A6160AB"/>
+    <w:multiLevelType w:val="hybridMultilevel"/>
+    <w:tmpl w:val="F598525A"/>
+    <w:lvl w:ilvl="0" w:tplc="0416000F">
+      <w:start w:val="1"/>
+      <w:numFmt w:val="decimal"/>
+      <w:lvlText w:val="%1."/>
+      <w:lvlJc w:val="left"/>
+      <w:pPr>
+        <w:ind w:left="720" w:hanging="360"/>
+      </w:pPr>
+      <w:rPr>
+        <w:rFonts w:hint="default"/>
+      </w:rPr>
+    </w:lvl>
+    <w:lvl w:ilvl="1" w:tplc="04160019" w:tentative="1">
+      <w:start w:val="1"/>
+      <w:numFmt w:val="lowerLetter"/>
+      <w:lvlText w:val="%2."/>
+      <w:lvlJc w:val="left"/>
+      <w:pPr>
+        <w:ind w:left="1440" w:hanging="360"/>
+      </w:pPr>
+    </w:lvl>
+    <w:lvl w:ilvl="2" w:tplc="0416001B" w:tentative="1">
+      <w:start w:val="1"/>
+      <w:numFmt w:val="lowerRoman"/>
+      <w:lvlText w:val="%3."/>
+      <w:lvlJc w:val="right"/>
+      <w:pPr>
+        <w:ind w:left="2160" w:hanging="180"/>
+      </w:pPr>
+    </w:lvl>
+    <w:lvl w:ilvl="3" w:tplc="0416000F" w:tentative="1">
+      <w:start w:val="1"/>
+      <w:numFmt w:val="decimal"/>
+      <w:lvlText w:val="%4."/>
+      <w:lvlJc w:val="left"/>
+      <w:pPr>
+        <w:ind w:left="2880" w:hanging="360"/>
+      </w:pPr>
+    </w:lvl>
+    <w:lvl w:ilvl="4" w:tplc="04160019" w:tentative="1">
+      <w:start w:val="1"/>
+      <w:numFmt w:val="lowerLetter"/>
+      <w:lvlText w:val="%5."/>
+      <w:lvlJc w:val="left"/>
+      <w:pPr>
+        <w:ind w:left="3600" w:hanging="360"/>
+      </w:pPr>
+    </w:lvl>
+    <w:lvl w:ilvl="5" w:tplc="0416001B" w:tentative="1">
+      <w:start w:val="1"/>
+      <w:numFmt w:val="lowerRoman"/>
+      <w:lvlText w:val="%6."/>
+      <w:lvlJc w:val="right"/>
+      <w:pPr>
+        <w:ind w:left="4320" w:hanging="180"/>
+      </w:pPr>
+    </w:lvl>
+    <w:lvl w:ilvl="6" w:tplc="0416000F" w:tentative="1">
+      <w:start w:val="1"/>
+      <w:numFmt w:val="decimal"/>
+      <w:lvlText w:val="%7."/>
+      <w:lvlJc w:val="left"/>
+      <w:pPr>
+        <w:ind w:left="5040" w:hanging="360"/>
+      </w:pPr>
+    </w:lvl>
+    <w:lvl w:ilvl="7" w:tplc="04160019" w:tentative="1">
+      <w:start w:val="1"/>
+      <w:numFmt w:val="lowerLetter"/>
+      <w:lvlText w:val="%8."/>
+      <w:lvlJc w:val="left"/>
+      <w:pPr>
+        <w:ind w:left="5760" w:hanging="360"/>
+      </w:pPr>
+    </w:lvl>
+    <w:lvl w:ilvl="8" w:tplc="0416001B" w:tentative="1">
+      <w:start w:val="1"/>
+      <w:numFmt w:val="lowerRoman"/>
+      <w:lvlText w:val="%9."/>
+      <w:lvlJc w:val="right"/>
+      <w:pPr>
+        <w:ind w:left="6480" w:hanging="180"/>
+      </w:pPr>
+    </w:lvl>
+  </w:abstractNum>
+  <w:abstractNum w:abstractNumId="1" w15:restartNumberingAfterBreak="0">
+    <w:nsid w:val="4BD55E24"/>
+    <w:multiLevelType w:val="hybridMultilevel"/>
+    <w:tmpl w:val="CB74B0D2"/>
+    <w:lvl w:ilvl="0" w:tplc="0416000B">
+      <w:start w:val="1"/>
+      <w:numFmt w:val="bullet"/>
+      <w:lvlText w:val=""/>
+      <w:lvlJc w:val="left"/>
+      <w:pPr>
+        <w:ind w:left="720" w:hanging="360"/>
+      </w:pPr>
+      <w:rPr>
+        <w:rFonts w:ascii="Wingdings" w:hAnsi="Wingdings" w:hint="default"/>
+      </w:rPr>
+    </w:lvl>
+    <w:lvl w:ilvl="1" w:tplc="04160003" w:tentative="1">
+      <w:start w:val="1"/>
+      <w:numFmt w:val="bullet"/>
+      <w:lvlText w:val="o"/>
+      <w:lvlJc w:val="left"/>
+      <w:pPr>
+        <w:ind w:left="1440" w:hanging="360"/>
+      </w:pPr>
+      <w:rPr>
+        <w:rFonts w:ascii="Courier New" w:hAnsi="Courier New" w:cs="Courier New" w:hint="default"/>
+      </w:rPr>
+    </w:lvl>
+    <w:lvl w:ilvl="2" w:tplc="04160005" w:tentative="1">
+      <w:start w:val="1"/>
+      <w:numFmt w:val="bullet"/>
+      <w:lvlText w:val=""/>
+      <w:lvlJc w:val="left"/>
+      <w:pPr>
+        <w:ind w:left="2160" w:hanging="360"/>
+      </w:pPr>
+      <w:rPr>
+        <w:rFonts w:ascii="Wingdings" w:hAnsi="Wingdings" w:hint="default"/>
+      </w:rPr>
+    </w:lvl>
+    <w:lvl w:ilvl="3" w:tplc="04160001" w:tentative="1">
+      <w:start w:val="1"/>
+      <w:numFmt w:val="bullet"/>
+      <w:lvlText w:val=""/>
+      <w:lvlJc w:val="left"/>
+      <w:pPr>
+        <w:ind w:left="2880" w:hanging="360"/>
+      </w:pPr>
+      <w:rPr>
+        <w:rFonts w:ascii="Symbol" w:hAnsi="Symbol" w:hint="default"/>
+      </w:rPr>
+    </w:lvl>
+    <w:lvl w:ilvl="4" w:tplc="04160003" w:tentative="1">
+      <w:start w:val="1"/>
+      <w:numFmt w:val="bullet"/>
+      <w:lvlText w:val="o"/>
+      <w:lvlJc w:val="left"/>
+      <w:pPr>
+        <w:ind w:left="3600" w:hanging="360"/>
+      </w:pPr>
+      <w:rPr>
+        <w:rFonts w:ascii="Courier New" w:hAnsi="Courier New" w:cs="Courier New" w:hint="default"/>
+      </w:rPr>
+    </w:lvl>
+    <w:lvl w:ilvl="5" w:tplc="04160005" w:tentative="1">
+      <w:start w:val="1"/>
+      <w:numFmt w:val="bullet"/>
+      <w:lvlText w:val=""/>
+      <w:lvlJc w:val="left"/>
+      <w:pPr>
+        <w:ind w:left="4320" w:hanging="360"/>
+      </w:pPr>
+      <w:rPr>
+        <w:rFonts w:ascii="Wingdings" w:hAnsi="Wingdings" w:hint="default"/>
+      </w:rPr>
+    </w:lvl>
+    <w:lvl w:ilvl="6" w:tplc="04160001" w:tentative="1">
+      <w:start w:val="1"/>
+      <w:numFmt w:val="bullet"/>
+      <w:lvlText w:val=""/>
+      <w:lvlJc w:val="left"/>
+      <w:pPr>
+        <w:ind w:left="5040" w:hanging="360"/>
+      </w:pPr>
+      <w:rPr>
+        <w:rFonts w:ascii="Symbol" w:hAnsi="Symbol" w:hint="default"/>
+      </w:rPr>
+    </w:lvl>
+    <w:lvl w:ilvl="7" w:tplc="04160003" w:tentative="1">
+      <w:start w:val="1"/>
+      <w:numFmt w:val="bullet"/>
+      <w:lvlText w:val="o"/>
+      <w:lvlJc w:val="left"/>
+      <w:pPr>
+        <w:ind w:left="5760" w:hanging="360"/>
+      </w:pPr>
+      <w:rPr>
+        <w:rFonts w:ascii="Courier New" w:hAnsi="Courier New" w:cs="Courier New" w:hint="default"/>
+      </w:rPr>
+    </w:lvl>
+    <w:lvl w:ilvl="8" w:tplc="04160005" w:tentative="1">
+      <w:start w:val="1"/>
+      <w:numFmt w:val="bullet"/>
+      <w:lvlText w:val=""/>
+      <w:lvlJc w:val="left"/>
+      <w:pPr>
+        <w:ind w:left="6480" w:hanging="360"/>
+      </w:pPr>
+      <w:rPr>
+        <w:rFonts w:ascii="Wingdings" w:hAnsi="Wingdings" w:hint="default"/>
+      </w:rPr>
+    </w:lvl>
+  </w:abstractNum>
+  <w:abstractNum w:abstractNumId="2" w15:restartNumberingAfterBreak="0">
+    <w:nsid w:val="701B05C4"/>
+    <w:multiLevelType w:val="hybridMultilevel"/>
+    <w:tmpl w:val="AD0406E4"/>
+    <w:lvl w:ilvl="0" w:tplc="04160001">
+      <w:start w:val="1"/>
+      <w:numFmt w:val="bullet"/>
+      <w:lvlText w:val=""/>
+      <w:lvlJc w:val="left"/>
+      <w:pPr>
+        <w:ind w:left="720" w:hanging="360"/>
+      </w:pPr>
+      <w:rPr>
+        <w:rFonts w:ascii="Symbol" w:hAnsi="Symbol" w:hint="default"/>
+      </w:rPr>
+    </w:lvl>
+    <w:lvl w:ilvl="1" w:tplc="04160003" w:tentative="1">
+      <w:start w:val="1"/>
+      <w:numFmt w:val="bullet"/>
+      <w:lvlText w:val="o"/>
+      <w:lvlJc w:val="left"/>
+      <w:pPr>
+        <w:ind w:left="1440" w:hanging="360"/>
+      </w:pPr>
+      <w:rPr>
+        <w:rFonts w:ascii="Courier New" w:hAnsi="Courier New" w:cs="Courier New" w:hint="default"/>
+      </w:rPr>
+    </w:lvl>
+    <w:lvl w:ilvl="2" w:tplc="04160005" w:tentative="1">
+      <w:start w:val="1"/>
+      <w:numFmt w:val="bullet"/>
+      <w:lvlText w:val=""/>
+      <w:lvlJc w:val="left"/>
+      <w:pPr>
+        <w:ind w:left="2160" w:hanging="360"/>
+      </w:pPr>
+      <w:rPr>
+        <w:rFonts w:ascii="Wingdings" w:hAnsi="Wingdings" w:hint="default"/>
+      </w:rPr>
+    </w:lvl>
+    <w:lvl w:ilvl="3" w:tplc="04160001" w:tentative="1">
+      <w:start w:val="1"/>
+      <w:numFmt w:val="bullet"/>
+      <w:lvlText w:val=""/>
+      <w:lvlJc w:val="left"/>
+      <w:pPr>
+        <w:ind w:left="2880" w:hanging="360"/>
+      </w:pPr>
+      <w:rPr>
+        <w:rFonts w:ascii="Symbol" w:hAnsi="Symbol" w:hint="default"/>
+      </w:rPr>
+    </w:lvl>
+    <w:lvl w:ilvl="4" w:tplc="04160003" w:tentative="1">
+      <w:start w:val="1"/>
+      <w:numFmt w:val="bullet"/>
+      <w:lvlText w:val="o"/>
+      <w:lvlJc w:val="left"/>
+      <w:pPr>
+        <w:ind w:left="3600" w:hanging="360"/>
+      </w:pPr>
+      <w:rPr>
+        <w:rFonts w:ascii="Courier New" w:hAnsi="Courier New" w:cs="Courier New" w:hint="default"/>
+      </w:rPr>
+    </w:lvl>
+    <w:lvl w:ilvl="5" w:tplc="04160005" w:tentative="1">
+      <w:start w:val="1"/>
+      <w:numFmt w:val="bullet"/>
+      <w:lvlText w:val=""/>
+      <w:lvlJc w:val="left"/>
+      <w:pPr>
+        <w:ind w:left="4320" w:hanging="360"/>
+      </w:pPr>
+      <w:rPr>
+        <w:rFonts w:ascii="Wingdings" w:hAnsi="Wingdings" w:hint="default"/>
+      </w:rPr>
+    </w:lvl>
+    <w:lvl w:ilvl="6" w:tplc="04160001" w:tentative="1">
+      <w:start w:val="1"/>
+      <w:numFmt w:val="bullet"/>
+      <w:lvlText w:val=""/>
+      <w:lvlJc w:val="left"/>
+      <w:pPr>
+        <w:ind w:left="5040" w:hanging="360"/>
+      </w:pPr>
+      <w:rPr>
+        <w:rFonts w:ascii="Symbol" w:hAnsi="Symbol" w:hint="default"/>
+      </w:rPr>
+    </w:lvl>
+    <w:lvl w:ilvl="7" w:tplc="04160003" w:tentative="1">
+      <w:start w:val="1"/>
+      <w:numFmt w:val="bullet"/>
+      <w:lvlText w:val="o"/>
+      <w:lvlJc w:val="left"/>
+      <w:pPr>
+        <w:ind w:left="5760" w:hanging="360"/>
+      </w:pPr>
+      <w:rPr>
+        <w:rFonts w:ascii="Courier New" w:hAnsi="Courier New" w:cs="Courier New" w:hint="default"/>
+      </w:rPr>
+    </w:lvl>
+    <w:lvl w:ilvl="8" w:tplc="04160005" w:tentative="1">
+      <w:start w:val="1"/>
+      <w:numFmt w:val="bullet"/>
+      <w:lvlText w:val=""/>
+      <w:lvlJc w:val="left"/>
+      <w:pPr>
+        <w:ind w:left="6480" w:hanging="360"/>
+      </w:pPr>
+      <w:rPr>
+        <w:rFonts w:ascii="Wingdings" w:hAnsi="Wingdings" w:hint="default"/>
+      </w:rPr>
+    </w:lvl>
+  </w:abstractNum>
+  <w:num w:numId="1">
+    <w:abstractNumId w:val="2"/>
+  </w:num>
+  <w:num w:numId="2">
+    <w:abstractNumId w:val="1"/>
+  </w:num>
+  <w:num w:numId="3">
+    <w:abstractNumId w:val="0"/>
+  </w:num>
+</w:numbering>
 </file>
 
 <file path=word/styles.xml><?xml version="1.0" encoding="utf-8"?>
@@ -1559,6 +2673,17 @@
     <w:semiHidden/>
     <w:unhideWhenUsed/>
   </w:style>
+  <w:style w:type="paragraph" w:styleId="PargrafodaLista">
+    <w:name w:val="List Paragraph"/>
+    <w:basedOn w:val="Normal"/>
+    <w:uiPriority w:val="34"/>
+    <w:qFormat/>
+    <w:rsid w:val="00AF31A2"/>
+    <w:pPr>
+      <w:ind w:left="720"/>
+      <w:contextualSpacing/>
+    </w:pPr>
+  </w:style>
 </w:styles>
 </file>
 

</xml_diff>